<commit_message>
Added my part of the abstract
</commit_message>
<xml_diff>
--- a/SDDAbstractTemplate.docx
+++ b/SDDAbstractTemplate.docx
@@ -49,8 +49,6 @@
         </w:rPr>
         <w:t xml:space="preserve"> Michael McGregor</w:t>
       </w:r>
-      <w:bookmarkStart w:id="0" w:name="_GoBack"/>
-      <w:bookmarkEnd w:id="0"/>
     </w:p>
     <w:p>
       <w:pPr>
@@ -950,10 +948,29 @@
         <w:pStyle w:val="Normal1"/>
         <w:ind w:firstLine="720"/>
         <w:rPr>
+          <w:rFonts w:ascii="Liberation Sans" w:eastAsia="Liberation Sans" w:hAnsi="Liberation Sans" w:cs="Liberation Sans"/>
+          <w:b/>
+          <w:szCs w:val="24"/>
+        </w:rPr>
+      </w:pPr>
+      <w:r>
+        <w:rPr>
           <w:rFonts w:ascii="Liberation Sans" w:eastAsia="Liberation Sans" w:hAnsi="Liberation Sans" w:cs="Liberation Sans" w:hint="eastAsia"/>
           <w:b/>
           <w:szCs w:val="24"/>
         </w:rPr>
+        <w:t>case 2: //missile</w:t>
+      </w:r>
+    </w:p>
+    <w:p>
+      <w:pPr>
+        <w:pStyle w:val="Normal1"/>
+        <w:ind w:firstLine="720"/>
+        <w:rPr>
+          <w:rFonts w:ascii="Liberation Sans" w:eastAsia="Liberation Sans" w:hAnsi="Liberation Sans" w:cs="Liberation Sans"/>
+          <w:b/>
+          <w:szCs w:val="24"/>
+        </w:rPr>
       </w:pPr>
       <w:r>
         <w:rPr>
@@ -961,7 +978,7 @@
           <w:b/>
           <w:szCs w:val="24"/>
         </w:rPr>
-        <w:t>case 2: //missile</w:t>
+        <w:t xml:space="preserve">                        KeyController.bullet.setState(missile, mainShip.getLevelState());</w:t>
       </w:r>
     </w:p>
     <w:p>
@@ -969,10 +986,29 @@
         <w:pStyle w:val="Normal1"/>
         <w:ind w:firstLine="720"/>
         <w:rPr>
+          <w:rFonts w:ascii="Liberation Sans" w:eastAsia="Liberation Sans" w:hAnsi="Liberation Sans" w:cs="Liberation Sans"/>
+          <w:b/>
+          <w:szCs w:val="24"/>
+        </w:rPr>
+      </w:pPr>
+      <w:r>
+        <w:rPr>
           <w:rFonts w:ascii="Liberation Sans" w:eastAsia="Liberation Sans" w:hAnsi="Liberation Sans" w:cs="Liberation Sans" w:hint="eastAsia"/>
           <w:b/>
           <w:szCs w:val="24"/>
         </w:rPr>
+        <w:t xml:space="preserve">                        //System.out.println(this.bullet.getState().toString());</w:t>
+      </w:r>
+    </w:p>
+    <w:p>
+      <w:pPr>
+        <w:pStyle w:val="Normal1"/>
+        <w:ind w:firstLine="720"/>
+        <w:rPr>
+          <w:rFonts w:ascii="Liberation Sans" w:eastAsia="Liberation Sans" w:hAnsi="Liberation Sans" w:cs="Liberation Sans"/>
+          <w:b/>
+          <w:szCs w:val="24"/>
+        </w:rPr>
       </w:pPr>
       <w:r>
         <w:rPr>
@@ -980,7 +1016,7 @@
           <w:b/>
           <w:szCs w:val="24"/>
         </w:rPr>
-        <w:t xml:space="preserve">                        KeyController.bullet.setState(missile, mainShip.getLevelState());</w:t>
+        <w:t xml:space="preserve">                        KeyController.bullet.fire(mainShip.getX(), mainShip.getY());</w:t>
       </w:r>
     </w:p>
     <w:p>
@@ -988,45 +1024,7 @@
         <w:pStyle w:val="Normal1"/>
         <w:ind w:firstLine="720"/>
         <w:rPr>
-          <w:rFonts w:ascii="Liberation Sans" w:eastAsia="Liberation Sans" w:hAnsi="Liberation Sans" w:cs="Liberation Sans" w:hint="eastAsia"/>
-          <w:b/>
-          <w:szCs w:val="24"/>
-        </w:rPr>
-      </w:pPr>
-      <w:r>
-        <w:rPr>
-          <w:rFonts w:ascii="Liberation Sans" w:eastAsia="Liberation Sans" w:hAnsi="Liberation Sans" w:cs="Liberation Sans" w:hint="eastAsia"/>
-          <w:b/>
-          <w:szCs w:val="24"/>
-        </w:rPr>
-        <w:t xml:space="preserve">                        //System.out.println(this.bullet.getState().toString());</w:t>
-      </w:r>
-    </w:p>
-    <w:p>
-      <w:pPr>
-        <w:pStyle w:val="Normal1"/>
-        <w:ind w:firstLine="720"/>
-        <w:rPr>
-          <w:rFonts w:ascii="Liberation Sans" w:eastAsia="Liberation Sans" w:hAnsi="Liberation Sans" w:cs="Liberation Sans" w:hint="eastAsia"/>
-          <w:b/>
-          <w:szCs w:val="24"/>
-        </w:rPr>
-      </w:pPr>
-      <w:r>
-        <w:rPr>
-          <w:rFonts w:ascii="Liberation Sans" w:eastAsia="Liberation Sans" w:hAnsi="Liberation Sans" w:cs="Liberation Sans" w:hint="eastAsia"/>
-          <w:b/>
-          <w:szCs w:val="24"/>
-        </w:rPr>
-        <w:t xml:space="preserve">                        KeyController.bullet.fire(mainShip.getX(), mainShip.getY());</w:t>
-      </w:r>
-    </w:p>
-    <w:p>
-      <w:pPr>
-        <w:pStyle w:val="Normal1"/>
-        <w:ind w:firstLine="720"/>
-        <w:rPr>
-          <w:rFonts w:ascii="Liberation Sans" w:eastAsia="Liberation Sans" w:hAnsi="Liberation Sans" w:cs="Liberation Sans" w:hint="eastAsia"/>
+          <w:rFonts w:ascii="Liberation Sans" w:eastAsia="Liberation Sans" w:hAnsi="Liberation Sans" w:cs="Liberation Sans"/>
           <w:b/>
           <w:szCs w:val="24"/>
         </w:rPr>
@@ -1226,10 +1224,29 @@
         <w:pStyle w:val="Normal1"/>
         <w:ind w:left="45"/>
         <w:rPr>
+          <w:rFonts w:ascii="Liberation Sans" w:eastAsia="Liberation Sans" w:hAnsi="Liberation Sans" w:cs="Liberation Sans"/>
+          <w:b/>
+          <w:szCs w:val="24"/>
+        </w:rPr>
+      </w:pPr>
+      <w:r>
+        <w:rPr>
           <w:rFonts w:ascii="Liberation Sans" w:eastAsia="Liberation Sans" w:hAnsi="Liberation Sans" w:cs="Liberation Sans" w:hint="eastAsia"/>
           <w:b/>
           <w:szCs w:val="24"/>
         </w:rPr>
+        <w:t>switch (wls) {</w:t>
+      </w:r>
+    </w:p>
+    <w:p>
+      <w:pPr>
+        <w:pStyle w:val="Normal1"/>
+        <w:ind w:left="45"/>
+        <w:rPr>
+          <w:rFonts w:ascii="Liberation Sans" w:eastAsia="Liberation Sans" w:hAnsi="Liberation Sans" w:cs="Liberation Sans"/>
+          <w:b/>
+          <w:szCs w:val="24"/>
+        </w:rPr>
       </w:pPr>
       <w:r>
         <w:rPr>
@@ -1237,7 +1254,7 @@
           <w:b/>
           <w:szCs w:val="24"/>
         </w:rPr>
-        <w:t>switch (wls) {</w:t>
+        <w:t xml:space="preserve">                case 0:</w:t>
       </w:r>
     </w:p>
     <w:p>
@@ -1245,10 +1262,29 @@
         <w:pStyle w:val="Normal1"/>
         <w:ind w:left="45"/>
         <w:rPr>
+          <w:rFonts w:ascii="Liberation Sans" w:eastAsia="Liberation Sans" w:hAnsi="Liberation Sans" w:cs="Liberation Sans"/>
+          <w:b/>
+          <w:szCs w:val="24"/>
+        </w:rPr>
+      </w:pPr>
+      <w:r>
+        <w:rPr>
           <w:rFonts w:ascii="Liberation Sans" w:eastAsia="Liberation Sans" w:hAnsi="Liberation Sans" w:cs="Liberation Sans" w:hint="eastAsia"/>
           <w:b/>
           <w:szCs w:val="24"/>
         </w:rPr>
+        <w:t xml:space="preserve">                    synchronized (Main.gameData.friendlyBullets) {</w:t>
+      </w:r>
+    </w:p>
+    <w:p>
+      <w:pPr>
+        <w:pStyle w:val="Normal1"/>
+        <w:ind w:left="45"/>
+        <w:rPr>
+          <w:rFonts w:ascii="Liberation Sans" w:eastAsia="Liberation Sans" w:hAnsi="Liberation Sans" w:cs="Liberation Sans"/>
+          <w:b/>
+          <w:szCs w:val="24"/>
+        </w:rPr>
       </w:pPr>
       <w:r>
         <w:rPr>
@@ -1256,7 +1292,15 @@
           <w:b/>
           <w:szCs w:val="24"/>
         </w:rPr>
-        <w:t xml:space="preserve">                case 0:</w:t>
+        <w:t xml:space="preserve">                    </w:t>
+      </w:r>
+      <w:r>
+        <w:rPr>
+          <w:rFonts w:ascii="Liberation Sans" w:eastAsia="Liberation Sans" w:hAnsi="Liberation Sans" w:cs="Liberation Sans" w:hint="eastAsia"/>
+          <w:b/>
+          <w:szCs w:val="24"/>
+        </w:rPr>
+        <w:t>Main.gameData.friendlyBullets.add(new LaserBulletBaseLevel(x + 20, y - 40, false));</w:t>
       </w:r>
     </w:p>
     <w:p>
@@ -1264,53 +1308,7 @@
         <w:pStyle w:val="Normal1"/>
         <w:ind w:left="45"/>
         <w:rPr>
-          <w:rFonts w:ascii="Liberation Sans" w:eastAsia="Liberation Sans" w:hAnsi="Liberation Sans" w:cs="Liberation Sans" w:hint="eastAsia"/>
-          <w:b/>
-          <w:szCs w:val="24"/>
-        </w:rPr>
-      </w:pPr>
-      <w:r>
-        <w:rPr>
-          <w:rFonts w:ascii="Liberation Sans" w:eastAsia="Liberation Sans" w:hAnsi="Liberation Sans" w:cs="Liberation Sans" w:hint="eastAsia"/>
-          <w:b/>
-          <w:szCs w:val="24"/>
-        </w:rPr>
-        <w:t xml:space="preserve">                    synchronized (Main.gameData.friendlyBullets) {</w:t>
-      </w:r>
-    </w:p>
-    <w:p>
-      <w:pPr>
-        <w:pStyle w:val="Normal1"/>
-        <w:ind w:left="45"/>
-        <w:rPr>
-          <w:rFonts w:ascii="Liberation Sans" w:eastAsia="Liberation Sans" w:hAnsi="Liberation Sans" w:cs="Liberation Sans" w:hint="eastAsia"/>
-          <w:b/>
-          <w:szCs w:val="24"/>
-        </w:rPr>
-      </w:pPr>
-      <w:r>
-        <w:rPr>
-          <w:rFonts w:ascii="Liberation Sans" w:eastAsia="Liberation Sans" w:hAnsi="Liberation Sans" w:cs="Liberation Sans" w:hint="eastAsia"/>
-          <w:b/>
-          <w:szCs w:val="24"/>
-        </w:rPr>
-        <w:t xml:space="preserve">                    </w:t>
-      </w:r>
-      <w:r>
-        <w:rPr>
-          <w:rFonts w:ascii="Liberation Sans" w:eastAsia="Liberation Sans" w:hAnsi="Liberation Sans" w:cs="Liberation Sans" w:hint="eastAsia"/>
-          <w:b/>
-          <w:szCs w:val="24"/>
-        </w:rPr>
-        <w:t>Main.gameData.friendlyBullets.add(new LaserBulletBaseLevel(x + 20, y - 40, false));</w:t>
-      </w:r>
-    </w:p>
-    <w:p>
-      <w:pPr>
-        <w:pStyle w:val="Normal1"/>
-        <w:ind w:left="45"/>
-        <w:rPr>
-          <w:rFonts w:ascii="Liberation Sans" w:eastAsia="Liberation Sans" w:hAnsi="Liberation Sans" w:cs="Liberation Sans" w:hint="eastAsia"/>
+          <w:rFonts w:ascii="Liberation Sans" w:eastAsia="Liberation Sans" w:hAnsi="Liberation Sans" w:cs="Liberation Sans"/>
           <w:b/>
           <w:szCs w:val="24"/>
         </w:rPr>
@@ -1594,30 +1592,520 @@
     <w:p>
       <w:pPr>
         <w:pStyle w:val="Normal1"/>
-        <w:rPr>
-          <w:rFonts w:hint="eastAsia"/>
-        </w:rPr>
-      </w:pPr>
-    </w:p>
-    <w:p>
-      <w:pPr>
-        <w:pStyle w:val="Normal1"/>
-        <w:rPr>
-          <w:rFonts w:hint="eastAsia"/>
-        </w:rPr>
-      </w:pPr>
-    </w:p>
-    <w:p>
-      <w:pPr>
-        <w:pStyle w:val="Normal1"/>
-        <w:rPr>
-          <w:rFonts w:hint="eastAsia"/>
-        </w:rPr>
-      </w:pPr>
-    </w:p>
-    <w:p>
-      <w:pPr>
-        <w:pStyle w:val="Normal1"/>
+      </w:pPr>
+    </w:p>
+    <w:p>
+      <w:pPr>
+        <w:pStyle w:val="Normal1"/>
+      </w:pPr>
+    </w:p>
+    <w:p>
+      <w:pPr>
+        <w:pStyle w:val="Normal1"/>
+        <w:ind w:left="360"/>
+        <w:rPr>
+          <w:rFonts w:ascii="Liberation Sans" w:eastAsia="Liberation Sans" w:hAnsi="Liberation Sans" w:cs="Liberation Sans"/>
+          <w:sz w:val="20"/>
+        </w:rPr>
+      </w:pPr>
+      <w:r>
+        <w:rPr>
+          <w:rFonts w:ascii="Liberation Sans" w:eastAsia="Liberation Sans" w:hAnsi="Liberation Sans" w:cs="Liberation Sans"/>
+          <w:sz w:val="20"/>
+        </w:rPr>
+        <w:lastRenderedPageBreak/>
+        <w:t>3,(a) Problem and Motivation:</w:t>
+      </w:r>
+    </w:p>
+    <w:p>
+      <w:pPr>
+        <w:pStyle w:val="Normal1"/>
+        <w:rPr>
+          <w:rFonts w:hint="eastAsia"/>
+        </w:rPr>
+      </w:pPr>
+    </w:p>
+    <w:p>
+      <w:pPr>
+        <w:pStyle w:val="Normal1"/>
+        <w:ind w:firstLine="720"/>
+      </w:pPr>
+      <w:r>
+        <w:t xml:space="preserve">The main problem was actually figuring out how sound file work in java programming. This wa my first time ever adding sound effects to a game. I researched my different techniques online and decided using java applets were better suited for a project like this. I wanted the music to be cool and similar to other games and I also wanted all actions to have sound. </w:t>
+      </w:r>
+    </w:p>
+    <w:p>
+      <w:pPr>
+        <w:pStyle w:val="Normal1"/>
+        <w:ind w:firstLine="720"/>
+        <w:rPr>
+          <w:rFonts w:hint="eastAsia"/>
+        </w:rPr>
+      </w:pPr>
+      <w:r>
+        <w:t>Given the fact that we had different types of weapons in the game I need to be sure that each shot had a different sound. Without that the game would feel boring and not very detailed. The main problem was finding different sounds for the respective weapon used.</w:t>
+      </w:r>
+    </w:p>
+    <w:p>
+      <w:pPr>
+        <w:pStyle w:val="Normal1"/>
+        <w:rPr>
+          <w:rFonts w:hint="eastAsia"/>
+        </w:rPr>
+      </w:pPr>
+    </w:p>
+    <w:p>
+      <w:pPr>
+        <w:pStyle w:val="Normal1"/>
+        <w:ind w:left="360"/>
+        <w:rPr>
+          <w:rFonts w:ascii="Liberation Sans" w:eastAsia="Liberation Sans" w:hAnsi="Liberation Sans" w:cs="Liberation Sans"/>
+          <w:sz w:val="20"/>
+        </w:rPr>
+      </w:pPr>
+      <w:r>
+        <w:rPr>
+          <w:rFonts w:ascii="Liberation Sans" w:eastAsia="Liberation Sans" w:hAnsi="Liberation Sans" w:cs="Liberation Sans"/>
+          <w:sz w:val="20"/>
+        </w:rPr>
+        <w:t>3.(b) Background:</w:t>
+      </w:r>
+    </w:p>
+    <w:p>
+      <w:pPr>
+        <w:pStyle w:val="Normal1"/>
+        <w:rPr>
+          <w:rFonts w:ascii="Liberation Sans" w:eastAsia="Liberation Sans" w:hAnsi="Liberation Sans" w:cs="Liberation Sans"/>
+          <w:sz w:val="20"/>
+        </w:rPr>
+      </w:pPr>
+    </w:p>
+    <w:p>
+      <w:pPr>
+        <w:pStyle w:val="Normal1"/>
+        <w:rPr>
+          <w:rFonts w:hint="eastAsia"/>
+        </w:rPr>
+      </w:pPr>
+      <w:r>
+        <w:tab/>
+      </w:r>
+      <w:r>
+        <w:tab/>
+        <w:t>All games have sound, without it the game just seemed incomplete. So we knew that adding sound was a major thing that we needed to implement. Sound is almost important as gameplay when making a game. So having everything silent was not an option.</w:t>
+      </w:r>
+    </w:p>
+    <w:p>
+      <w:pPr>
+        <w:pStyle w:val="Normal1"/>
+        <w:rPr>
+          <w:rFonts w:hint="eastAsia"/>
+        </w:rPr>
+      </w:pPr>
+    </w:p>
+    <w:p>
+      <w:pPr>
+        <w:pStyle w:val="Normal1"/>
+        <w:ind w:left="360"/>
+        <w:rPr>
+          <w:rFonts w:ascii="Liberation Sans" w:eastAsia="Liberation Sans" w:hAnsi="Liberation Sans" w:cs="Liberation Sans"/>
+          <w:sz w:val="20"/>
+        </w:rPr>
+      </w:pPr>
+      <w:r>
+        <w:rPr>
+          <w:rFonts w:ascii="Liberation Sans" w:eastAsia="Liberation Sans" w:hAnsi="Liberation Sans" w:cs="Liberation Sans"/>
+          <w:sz w:val="20"/>
+        </w:rPr>
+        <w:t>3.(c) Solution:</w:t>
+      </w:r>
+    </w:p>
+    <w:p>
+      <w:pPr>
+        <w:pStyle w:val="Normal1"/>
+        <w:ind w:left="720"/>
+        <w:rPr>
+          <w:rFonts w:ascii="Liberation Sans" w:eastAsia="Liberation Sans" w:hAnsi="Liberation Sans" w:cs="Liberation Sans"/>
+          <w:sz w:val="20"/>
+        </w:rPr>
+      </w:pPr>
+      <w:r>
+        <w:rPr>
+          <w:rFonts w:ascii="Liberation Sans" w:eastAsia="Liberation Sans" w:hAnsi="Liberation Sans" w:cs="Liberation Sans"/>
+          <w:sz w:val="20"/>
+        </w:rPr>
+        <w:t xml:space="preserve">I decided that using java sound applet would be a good solution for our game, We didn’t have that many sounds so it would be best to just have the program load them when they were needed. </w:t>
+      </w:r>
+    </w:p>
+    <w:p>
+      <w:pPr>
+        <w:pStyle w:val="Normal1"/>
+        <w:ind w:left="720"/>
+        <w:rPr>
+          <w:rFonts w:ascii="Liberation Sans" w:eastAsia="Liberation Sans" w:hAnsi="Liberation Sans" w:cs="Liberation Sans"/>
+          <w:sz w:val="20"/>
+        </w:rPr>
+      </w:pPr>
+    </w:p>
+    <w:p>
+      <w:pPr>
+        <w:pStyle w:val="Normal1"/>
+        <w:ind w:left="720"/>
+        <w:rPr>
+          <w:rFonts w:ascii="Liberation Sans" w:eastAsia="Liberation Sans" w:hAnsi="Liberation Sans" w:cs="Liberation Sans"/>
+          <w:sz w:val="20"/>
+        </w:rPr>
+      </w:pPr>
+      <w:r>
+        <w:rPr>
+          <w:rFonts w:ascii="Liberation Sans" w:eastAsia="Liberation Sans" w:hAnsi="Liberation Sans" w:cs="Liberation Sans"/>
+          <w:sz w:val="20"/>
+        </w:rPr>
+        <w:t xml:space="preserve">    public static final Sound sound1 = new Sound("/sounds//frantic.wav");</w:t>
+      </w:r>
+    </w:p>
+    <w:p>
+      <w:pPr>
+        <w:pStyle w:val="Normal1"/>
+        <w:ind w:left="720"/>
+        <w:rPr>
+          <w:rFonts w:ascii="Liberation Sans" w:eastAsia="Liberation Sans" w:hAnsi="Liberation Sans" w:cs="Liberation Sans"/>
+          <w:sz w:val="20"/>
+        </w:rPr>
+      </w:pPr>
+      <w:r>
+        <w:rPr>
+          <w:rFonts w:ascii="Liberation Sans" w:eastAsia="Liberation Sans" w:hAnsi="Liberation Sans" w:cs="Liberation Sans"/>
+          <w:sz w:val="20"/>
+        </w:rPr>
+        <w:t xml:space="preserve">    public static final Sound shot = new Sound("/sounds//shot.wav");</w:t>
+      </w:r>
+    </w:p>
+    <w:p>
+      <w:pPr>
+        <w:pStyle w:val="Normal1"/>
+        <w:ind w:left="720"/>
+        <w:rPr>
+          <w:rFonts w:ascii="Liberation Sans" w:eastAsia="Liberation Sans" w:hAnsi="Liberation Sans" w:cs="Liberation Sans"/>
+          <w:sz w:val="20"/>
+        </w:rPr>
+      </w:pPr>
+      <w:r>
+        <w:rPr>
+          <w:rFonts w:ascii="Liberation Sans" w:eastAsia="Liberation Sans" w:hAnsi="Liberation Sans" w:cs="Liberation Sans"/>
+          <w:sz w:val="20"/>
+        </w:rPr>
+        <w:t xml:space="preserve">    public static final Sound shot2 = new Sound("/sounds//laser.wav");</w:t>
+      </w:r>
+    </w:p>
+    <w:p>
+      <w:pPr>
+        <w:pStyle w:val="Normal1"/>
+        <w:ind w:left="720"/>
+        <w:rPr>
+          <w:rFonts w:ascii="Liberation Sans" w:eastAsia="Liberation Sans" w:hAnsi="Liberation Sans" w:cs="Liberation Sans"/>
+          <w:sz w:val="20"/>
+        </w:rPr>
+      </w:pPr>
+      <w:r>
+        <w:rPr>
+          <w:rFonts w:ascii="Liberation Sans" w:eastAsia="Liberation Sans" w:hAnsi="Liberation Sans" w:cs="Liberation Sans"/>
+          <w:sz w:val="20"/>
+        </w:rPr>
+        <w:t xml:space="preserve">    public static final Sound shot3 = new Sound("/sounds//teleport.wav");</w:t>
+      </w:r>
+    </w:p>
+    <w:p>
+      <w:pPr>
+        <w:pStyle w:val="Normal1"/>
+        <w:ind w:left="720"/>
+        <w:rPr>
+          <w:rFonts w:ascii="Liberation Sans" w:eastAsia="Liberation Sans" w:hAnsi="Liberation Sans" w:cs="Liberation Sans"/>
+          <w:sz w:val="20"/>
+        </w:rPr>
+      </w:pPr>
+      <w:r>
+        <w:rPr>
+          <w:rFonts w:ascii="Liberation Sans" w:eastAsia="Liberation Sans" w:hAnsi="Liberation Sans" w:cs="Liberation Sans"/>
+          <w:sz w:val="20"/>
+        </w:rPr>
+        <w:t xml:space="preserve">    public static final Sound dead = new Sound("/sounds//explosion.wav");</w:t>
+      </w:r>
+    </w:p>
+    <w:p>
+      <w:pPr>
+        <w:pStyle w:val="Normal1"/>
+        <w:ind w:left="720"/>
+        <w:rPr>
+          <w:rFonts w:ascii="Liberation Sans" w:eastAsia="Liberation Sans" w:hAnsi="Liberation Sans" w:cs="Liberation Sans"/>
+          <w:sz w:val="20"/>
+        </w:rPr>
+      </w:pPr>
+    </w:p>
+    <w:p>
+      <w:pPr>
+        <w:pStyle w:val="Normal1"/>
+        <w:ind w:left="720"/>
+        <w:rPr>
+          <w:rFonts w:ascii="Liberation Sans" w:eastAsia="Liberation Sans" w:hAnsi="Liberation Sans" w:cs="Liberation Sans"/>
+          <w:sz w:val="20"/>
+        </w:rPr>
+      </w:pPr>
+      <w:r>
+        <w:rPr>
+          <w:rFonts w:ascii="Liberation Sans" w:eastAsia="Liberation Sans" w:hAnsi="Liberation Sans" w:cs="Liberation Sans"/>
+          <w:sz w:val="20"/>
+        </w:rPr>
+        <w:t xml:space="preserve">This code tell the program where to look for each file. When the file is needed. </w:t>
+      </w:r>
+    </w:p>
+    <w:p>
+      <w:pPr>
+        <w:pStyle w:val="Normal1"/>
+        <w:ind w:left="720"/>
+        <w:rPr>
+          <w:rFonts w:ascii="Liberation Sans" w:eastAsia="Liberation Sans" w:hAnsi="Liberation Sans" w:cs="Liberation Sans"/>
+          <w:sz w:val="20"/>
+        </w:rPr>
+      </w:pPr>
+    </w:p>
+    <w:p>
+      <w:pPr>
+        <w:pStyle w:val="Normal1"/>
+        <w:ind w:left="720"/>
+        <w:rPr>
+          <w:rFonts w:ascii="Liberation Sans" w:eastAsia="Liberation Sans" w:hAnsi="Liberation Sans" w:cs="Liberation Sans"/>
+          <w:sz w:val="20"/>
+        </w:rPr>
+      </w:pPr>
+      <w:r>
+        <w:rPr>
+          <w:rFonts w:ascii="Liberation Sans" w:eastAsia="Liberation Sans" w:hAnsi="Liberation Sans" w:cs="Liberation Sans"/>
+          <w:sz w:val="20"/>
+        </w:rPr>
+        <w:t>Sound1.play();</w:t>
+      </w:r>
+    </w:p>
+    <w:p>
+      <w:pPr>
+        <w:pStyle w:val="Normal1"/>
+        <w:ind w:left="720"/>
+        <w:rPr>
+          <w:rFonts w:ascii="Liberation Sans" w:eastAsia="Liberation Sans" w:hAnsi="Liberation Sans" w:cs="Liberation Sans"/>
+          <w:sz w:val="20"/>
+        </w:rPr>
+      </w:pPr>
+      <w:r>
+        <w:rPr>
+          <w:rFonts w:ascii="Liberation Sans" w:eastAsia="Liberation Sans" w:hAnsi="Liberation Sans" w:cs="Liberation Sans"/>
+          <w:sz w:val="20"/>
+        </w:rPr>
+        <w:t>Shot.play();</w:t>
+      </w:r>
+    </w:p>
+    <w:p>
+      <w:pPr>
+        <w:pStyle w:val="Normal1"/>
+        <w:ind w:left="720"/>
+        <w:rPr>
+          <w:rFonts w:ascii="Liberation Sans" w:eastAsia="Liberation Sans" w:hAnsi="Liberation Sans" w:cs="Liberation Sans"/>
+          <w:sz w:val="20"/>
+        </w:rPr>
+      </w:pPr>
+      <w:r>
+        <w:rPr>
+          <w:rFonts w:ascii="Liberation Sans" w:eastAsia="Liberation Sans" w:hAnsi="Liberation Sans" w:cs="Liberation Sans"/>
+          <w:sz w:val="20"/>
+        </w:rPr>
+        <w:t>Shot2.play();</w:t>
+      </w:r>
+    </w:p>
+    <w:p>
+      <w:pPr>
+        <w:pStyle w:val="Normal1"/>
+        <w:ind w:left="720"/>
+        <w:rPr>
+          <w:rFonts w:ascii="Liberation Sans" w:eastAsia="Liberation Sans" w:hAnsi="Liberation Sans" w:cs="Liberation Sans"/>
+          <w:sz w:val="20"/>
+        </w:rPr>
+      </w:pPr>
+      <w:r>
+        <w:rPr>
+          <w:rFonts w:ascii="Liberation Sans" w:eastAsia="Liberation Sans" w:hAnsi="Liberation Sans" w:cs="Liberation Sans"/>
+          <w:sz w:val="20"/>
+        </w:rPr>
+        <w:t>Shot3.play()</w:t>
+      </w:r>
+    </w:p>
+    <w:p>
+      <w:pPr>
+        <w:pStyle w:val="Normal1"/>
+      </w:pPr>
+      <w:r>
+        <w:tab/>
+        <w:t>Dead.play();</w:t>
+      </w:r>
+    </w:p>
+    <w:p>
+      <w:pPr>
+        <w:pStyle w:val="Normal1"/>
+      </w:pPr>
+    </w:p>
+    <w:p>
+      <w:pPr>
+        <w:pStyle w:val="Normal1"/>
+        <w:rPr>
+          <w:rFonts w:hint="eastAsia"/>
+        </w:rPr>
+      </w:pPr>
+      <w:r>
+        <w:tab/>
+        <w:t xml:space="preserve">These all tell the program whe to play each file and there are other functions like “.loop()” and “.stop()’ I used the loop function to replay the background music over and over while the game is playing. </w:t>
+      </w:r>
+    </w:p>
+    <w:p>
+      <w:pPr>
+        <w:pStyle w:val="Normal1"/>
+        <w:ind w:left="720"/>
+        <w:rPr>
+          <w:rFonts w:hint="eastAsia"/>
+        </w:rPr>
+      </w:pPr>
+    </w:p>
+    <w:p>
+      <w:pPr>
+        <w:pStyle w:val="Normal1"/>
+        <w:rPr>
+          <w:rFonts w:hint="eastAsia"/>
+        </w:rPr>
+      </w:pPr>
+    </w:p>
+    <w:p>
+      <w:pPr>
+        <w:pStyle w:val="Normal1"/>
+        <w:ind w:left="360"/>
+        <w:rPr>
+          <w:rFonts w:ascii="Liberation Sans" w:eastAsia="Liberation Sans" w:hAnsi="Liberation Sans" w:cs="Liberation Sans"/>
+          <w:sz w:val="20"/>
+        </w:rPr>
+      </w:pPr>
+      <w:r>
+        <w:rPr>
+          <w:rFonts w:ascii="Liberation Sans" w:eastAsia="Liberation Sans" w:hAnsi="Liberation Sans" w:cs="Liberation Sans"/>
+          <w:sz w:val="20"/>
+        </w:rPr>
+        <w:t>3.(d) Result:</w:t>
+      </w:r>
+    </w:p>
+    <w:p>
+      <w:pPr>
+        <w:pStyle w:val="Normal1"/>
+        <w:rPr>
+          <w:rFonts w:ascii="Liberation Sans" w:eastAsia="Liberation Sans" w:hAnsi="Liberation Sans" w:cs="Liberation Sans"/>
+          <w:sz w:val="20"/>
+        </w:rPr>
+      </w:pPr>
+    </w:p>
+    <w:p>
+      <w:pPr>
+        <w:pStyle w:val="Normal1"/>
+        <w:rPr>
+          <w:rFonts w:ascii="Liberation Sans" w:eastAsia="Liberation Sans" w:hAnsi="Liberation Sans" w:cs="Liberation Sans"/>
+          <w:sz w:val="20"/>
+        </w:rPr>
+      </w:pPr>
+      <w:r>
+        <w:tab/>
+        <w:t>The result was pretty good. All sound preform as you would expect them too and the background music really fits the game.</w:t>
+      </w:r>
+    </w:p>
+    <w:p>
+      <w:pPr>
+        <w:shd w:val="clear" w:color="auto" w:fill="FFFFFF"/>
+        <w:rPr>
+          <w:rFonts w:ascii="Arial" w:eastAsia="Times New Roman" w:hAnsi="Arial" w:cs="Arial"/>
+          <w:color w:val="353535"/>
+          <w:sz w:val="17"/>
+          <w:szCs w:val="17"/>
+        </w:rPr>
+      </w:pPr>
+    </w:p>
+    <w:p>
+      <w:pPr>
+        <w:shd w:val="clear" w:color="auto" w:fill="FFFFFF"/>
+        <w:rPr>
+          <w:rFonts w:ascii="Arial" w:eastAsia="Times New Roman" w:hAnsi="Arial" w:cs="Arial"/>
+          <w:color w:val="353535"/>
+          <w:sz w:val="17"/>
+          <w:szCs w:val="17"/>
+        </w:rPr>
+      </w:pPr>
+    </w:p>
+    <w:p>
+      <w:pPr>
+        <w:shd w:val="clear" w:color="auto" w:fill="FFFFFF"/>
+        <w:rPr>
+          <w:rFonts w:ascii="Arial" w:eastAsia="Times New Roman" w:hAnsi="Arial" w:cs="Arial"/>
+          <w:color w:val="353535"/>
+          <w:sz w:val="17"/>
+          <w:szCs w:val="17"/>
+        </w:rPr>
+      </w:pPr>
+    </w:p>
+    <w:p>
+      <w:pPr>
+        <w:shd w:val="clear" w:color="auto" w:fill="FFFFFF"/>
+        <w:rPr>
+          <w:rFonts w:ascii="Arial" w:eastAsia="Times New Roman" w:hAnsi="Arial" w:cs="Arial"/>
+          <w:color w:val="353535"/>
+          <w:sz w:val="17"/>
+          <w:szCs w:val="17"/>
+        </w:rPr>
+      </w:pPr>
+    </w:p>
+    <w:p>
+      <w:pPr>
+        <w:shd w:val="clear" w:color="auto" w:fill="FFFFFF"/>
+        <w:rPr>
+          <w:rFonts w:ascii="Arial" w:eastAsia="Times New Roman" w:hAnsi="Arial" w:cs="Arial"/>
+          <w:color w:val="353535"/>
+          <w:sz w:val="17"/>
+          <w:szCs w:val="17"/>
+        </w:rPr>
+      </w:pPr>
+    </w:p>
+    <w:p>
+      <w:pPr>
+        <w:pStyle w:val="Normal1"/>
+        <w:rPr>
+          <w:rFonts w:hint="eastAsia"/>
+        </w:rPr>
+      </w:pPr>
+      <w:bookmarkStart w:id="0" w:name="_GoBack"/>
+      <w:bookmarkEnd w:id="0"/>
+    </w:p>
+    <w:p>
+      <w:pPr>
+        <w:pStyle w:val="Normal1"/>
+        <w:rPr>
+          <w:rFonts w:hint="eastAsia"/>
+        </w:rPr>
+      </w:pPr>
+    </w:p>
+    <w:p>
+      <w:pPr>
+        <w:pStyle w:val="Normal1"/>
+        <w:rPr>
+          <w:rFonts w:hint="eastAsia"/>
+        </w:rPr>
+      </w:pPr>
+    </w:p>
+    <w:p>
+      <w:pPr>
+        <w:pStyle w:val="Normal1"/>
+        <w:rPr>
+          <w:rFonts w:hint="eastAsia"/>
+        </w:rPr>
       </w:pPr>
     </w:p>
     <w:p>

</xml_diff>